<commit_message>
Added decimal conversion function
</commit_message>
<xml_diff>
--- a/disass/Documentation.docx
+++ b/disass/Documentation.docx
@@ -14,19 +14,7 @@
         <w:rPr>
           <w:lang w:val="en-US"/>
         </w:rPr>
-        <w:t>Disasm.asm</w:t>
-      </w:r>
-      <w:r>
-        <w:rPr>
-          <w:lang w:val="en-US"/>
-        </w:rPr>
-        <w:t xml:space="preserve"> documentation</w:t>
-      </w:r>
-      <w:r>
-        <w:rPr>
-          <w:lang w:val="en-US"/>
-        </w:rPr>
-        <w:t>:</w:t>
+        <w:t>Disasm.asm documentation:</w:t>
       </w:r>
     </w:p>
     <w:p>
@@ -64,15 +52,7 @@
           <w:bCs/>
           <w:lang w:val="en-US"/>
         </w:rPr>
-        <w:t>Functions</w:t>
-      </w:r>
-      <w:r>
-        <w:rPr>
-          <w:b/>
-          <w:bCs/>
-          <w:lang w:val="en-US"/>
-        </w:rPr>
-        <w:t>:</w:t>
+        <w:t>Functions:</w:t>
       </w:r>
     </w:p>
     <w:p>
@@ -82,7 +62,9 @@
           <w:tab w:val="right" w:leader="dot" w:pos="9016"/>
         </w:tabs>
         <w:rPr>
+          <w:rFonts w:eastAsiaTheme="minorEastAsia"/>
           <w:noProof/>
+          <w:lang w:eastAsia="lt-LT"/>
         </w:rPr>
       </w:pPr>
       <w:r>
@@ -103,7 +85,7 @@
         </w:rPr>
         <w:fldChar w:fldCharType="separate"/>
       </w:r>
-      <w:hyperlink w:anchor="_Toc151830241" w:history="1">
+      <w:hyperlink w:anchor="_Toc151831264" w:history="1">
         <w:r>
           <w:rPr>
             <w:rStyle w:val="Hipersaitas"/>
@@ -131,7 +113,7 @@
             <w:noProof/>
             <w:webHidden/>
           </w:rPr>
-          <w:instrText xml:space="preserve"> PAGEREF _Toc151830241 \h </w:instrText>
+          <w:instrText xml:space="preserve"> PAGEREF _Toc151831264 \h </w:instrText>
         </w:r>
         <w:r>
           <w:rPr>
@@ -164,6 +146,93 @@
     </w:p>
     <w:p>
       <w:pPr>
+        <w:pStyle w:val="Turinys1"/>
+        <w:tabs>
+          <w:tab w:val="right" w:leader="dot" w:pos="9016"/>
+        </w:tabs>
+        <w:rPr>
+          <w:rFonts w:eastAsiaTheme="minorEastAsia"/>
+          <w:noProof/>
+          <w:lang w:eastAsia="lt-LT"/>
+        </w:rPr>
+      </w:pPr>
+      <w:hyperlink w:anchor="_Toc151831265" w:history="1">
+        <w:r>
+          <w:rPr>
+            <w:rStyle w:val="Hipersaitas"/>
+            <w:noProof/>
+            <w:lang w:val="en-US"/>
+          </w:rPr>
+          <w:t>convert_to_dec</w:t>
+        </w:r>
+        <w:r>
+          <w:rPr>
+            <w:rStyle w:val="Hipersaitas"/>
+            <w:noProof/>
+            <w:lang w:val="en-US"/>
+          </w:rPr>
+          <w:t>i</w:t>
+        </w:r>
+        <w:r>
+          <w:rPr>
+            <w:rStyle w:val="Hipersaitas"/>
+            <w:noProof/>
+            <w:lang w:val="en-US"/>
+          </w:rPr>
+          <w:t>mal</w:t>
+        </w:r>
+        <w:r>
+          <w:rPr>
+            <w:noProof/>
+            <w:webHidden/>
+          </w:rPr>
+          <w:tab/>
+        </w:r>
+        <w:r>
+          <w:rPr>
+            <w:noProof/>
+            <w:webHidden/>
+          </w:rPr>
+          <w:fldChar w:fldCharType="begin"/>
+        </w:r>
+        <w:r>
+          <w:rPr>
+            <w:noProof/>
+            <w:webHidden/>
+          </w:rPr>
+          <w:instrText xml:space="preserve"> PAGEREF _Toc151831265 \h </w:instrText>
+        </w:r>
+        <w:r>
+          <w:rPr>
+            <w:noProof/>
+            <w:webHidden/>
+          </w:rPr>
+        </w:r>
+        <w:r>
+          <w:rPr>
+            <w:noProof/>
+            <w:webHidden/>
+          </w:rPr>
+          <w:fldChar w:fldCharType="separate"/>
+        </w:r>
+        <w:r>
+          <w:rPr>
+            <w:noProof/>
+            <w:webHidden/>
+          </w:rPr>
+          <w:t>2</w:t>
+        </w:r>
+        <w:r>
+          <w:rPr>
+            <w:noProof/>
+            <w:webHidden/>
+          </w:rPr>
+          <w:fldChar w:fldCharType="end"/>
+        </w:r>
+      </w:hyperlink>
+    </w:p>
+    <w:p>
+      <w:pPr>
         <w:rPr>
           <w:lang w:val="en-US"/>
         </w:rPr>
@@ -272,8 +341,7 @@
           <w:lang w:val="en-US"/>
         </w:rPr>
       </w:pPr>
-      <w:bookmarkStart w:id="0" w:name="_Toc151830241"/>
-      <w:proofErr w:type="spellStart"/>
+      <w:bookmarkStart w:id="0" w:name="_Toc151831264"/>
       <w:r>
         <w:rPr>
           <w:lang w:val="en-US"/>
@@ -282,7 +350,6 @@
         <w:t>address_to_hex</w:t>
       </w:r>
       <w:bookmarkEnd w:id="0"/>
-      <w:proofErr w:type="spellEnd"/>
     </w:p>
     <w:p>
       <w:pPr>
@@ -321,25 +388,143 @@
           <w:lang w:val="en-US"/>
         </w:rPr>
       </w:pPr>
-      <w:proofErr w:type="spellStart"/>
-      <w:r>
-        <w:rPr>
-          <w:lang w:val="en-US"/>
-        </w:rPr>
-        <w:t>convert_half_byte_to_</w:t>
-      </w:r>
-      <w:proofErr w:type="gramStart"/>
-      <w:r>
-        <w:rPr>
-          <w:lang w:val="en-US"/>
-        </w:rPr>
-        <w:t>HEX</w:t>
-      </w:r>
-      <w:proofErr w:type="spellEnd"/>
-      <w:proofErr w:type="gramEnd"/>
-    </w:p>
-    <w:p/>
-    <w:p/>
+      <w:r>
+        <w:rPr>
+          <w:lang w:val="en-US"/>
+        </w:rPr>
+        <w:t>convert_half_byte_to_HEX</w:t>
+      </w:r>
+    </w:p>
+    <w:p>
+      <w:pPr>
+        <w:pStyle w:val="Antrat1"/>
+        <w:rPr>
+          <w:lang w:val="en-US"/>
+        </w:rPr>
+      </w:pPr>
+      <w:bookmarkStart w:id="1" w:name="_Toc151831265"/>
+      <w:r>
+        <w:rPr>
+          <w:lang w:val="en-US"/>
+        </w:rPr>
+        <w:t>convert_to_decimal</w:t>
+      </w:r>
+      <w:bookmarkEnd w:id="1"/>
+    </w:p>
+    <w:p>
+      <w:pPr>
+        <w:rPr>
+          <w:lang w:val="en-US"/>
+        </w:rPr>
+      </w:pPr>
+      <w:r>
+        <w:rPr>
+          <w:lang w:val="en-US"/>
+        </w:rPr>
+        <w:t>Take the adr_offset</w:t>
+      </w:r>
+      <w:r>
+        <w:rPr>
+          <w:lang w:val="en-US"/>
+        </w:rPr>
+        <w:t xml:space="preserve"> variable</w:t>
+      </w:r>
+      <w:r>
+        <w:rPr>
+          <w:lang w:val="en-US"/>
+        </w:rPr>
+        <w:t xml:space="preserve"> and con</w:t>
+      </w:r>
+      <w:r>
+        <w:rPr>
+          <w:lang w:val="en-US"/>
+        </w:rPr>
+        <w:t>vert it to decimal text</w:t>
+      </w:r>
+      <w:r>
+        <w:rPr>
+          <w:lang w:val="en-US"/>
+        </w:rPr>
+        <w:t>.</w:t>
+      </w:r>
+      <w:r>
+        <w:rPr>
+          <w:lang w:val="en-US"/>
+        </w:rPr>
+        <w:t xml:space="preserve"> Furthermore, write the results to line variable.</w:t>
+      </w:r>
+    </w:p>
+    <w:p>
+      <w:pPr>
+        <w:rPr>
+          <w:lang w:val="en-US"/>
+        </w:rPr>
+      </w:pPr>
+      <w:r>
+        <w:rPr>
+          <w:lang w:val="en-US"/>
+        </w:rPr>
+        <w:t>Used functions by this function:</w:t>
+      </w:r>
+    </w:p>
+    <w:p>
+      <w:pPr>
+        <w:pStyle w:val="Sraopastraipa"/>
+        <w:numPr>
+          <w:ilvl w:val="0"/>
+          <w:numId w:val="1"/>
+        </w:numPr>
+        <w:rPr>
+          <w:lang w:val="en-US"/>
+        </w:rPr>
+      </w:pPr>
+      <w:r>
+        <w:rPr>
+          <w:lang w:val="en-US"/>
+        </w:rPr>
+        <w:t>write_to_line</w:t>
+      </w:r>
+    </w:p>
+    <w:p>
+      <w:pPr>
+        <w:pStyle w:val="Antrat1"/>
+        <w:rPr>
+          <w:lang w:val="en-US"/>
+        </w:rPr>
+      </w:pPr>
+      <w:r>
+        <w:rPr>
+          <w:lang w:val="en-US"/>
+        </w:rPr>
+        <w:t>write_to_line</w:t>
+      </w:r>
+    </w:p>
+    <w:p>
+      <w:pPr>
+        <w:rPr>
+          <w:lang w:val="en-US"/>
+        </w:rPr>
+      </w:pPr>
+      <w:r>
+        <w:rPr>
+          <w:lang w:val="en-US"/>
+        </w:rPr>
+        <w:t>Take pointer and write its contents to line variable until the ‘$’ symbol is reached in the given word.</w:t>
+      </w:r>
+      <w:r>
+        <w:rPr>
+          <w:lang w:val="en-US"/>
+        </w:rPr>
+        <w:t xml:space="preserve"> This function also stores the length of the line.</w:t>
+      </w:r>
+    </w:p>
+    <w:p>
+      <w:pPr>
+        <w:rPr>
+          <w:lang w:val="en-US"/>
+        </w:rPr>
+      </w:pPr>
+    </w:p>
     <w:sectPr>
       <w:pgSz w:w="11906" w:h="16838"/>
       <w:pgMar w:top="1440" w:right="1440" w:bottom="1440" w:left="1440" w:header="567" w:footer="567" w:gutter="0"/>
@@ -921,6 +1106,7 @@
   <w:style w:type="paragraph" w:default="1" w:styleId="prastasis">
     <w:name w:val="Normal"/>
     <w:qFormat/>
+    <w:rsid w:val="004866D3"/>
   </w:style>
   <w:style w:type="paragraph" w:styleId="Antrat1">
     <w:name w:val="heading 1"/>

</xml_diff>

<commit_message>
New functions, check documentation
</commit_message>
<xml_diff>
--- a/disass/Documentation.docx
+++ b/disass/Documentation.docx
@@ -85,7 +85,7 @@
         </w:rPr>
         <w:fldChar w:fldCharType="separate"/>
       </w:r>
-      <w:hyperlink w:anchor="_Toc151831264" w:history="1">
+      <w:hyperlink w:anchor="_Toc151835754" w:history="1">
         <w:r>
           <w:rPr>
             <w:rStyle w:val="Hipersaitas"/>
@@ -113,7 +113,7 @@
             <w:noProof/>
             <w:webHidden/>
           </w:rPr>
-          <w:instrText xml:space="preserve"> PAGEREF _Toc151831264 \h </w:instrText>
+          <w:instrText xml:space="preserve"> PAGEREF _Toc151835754 \h </w:instrText>
         </w:r>
         <w:r>
           <w:rPr>
@@ -156,30 +156,156 @@
           <w:lang w:eastAsia="lt-LT"/>
         </w:rPr>
       </w:pPr>
-      <w:hyperlink w:anchor="_Toc151831265" w:history="1">
+      <w:hyperlink w:anchor="_Toc151835755" w:history="1">
         <w:r>
           <w:rPr>
             <w:rStyle w:val="Hipersaitas"/>
             <w:noProof/>
             <w:lang w:val="en-US"/>
           </w:rPr>
-          <w:t>convert_to_dec</w:t>
-        </w:r>
+          <w:t>convert_to_decimal</w:t>
+        </w:r>
+        <w:r>
+          <w:rPr>
+            <w:noProof/>
+            <w:webHidden/>
+          </w:rPr>
+          <w:tab/>
+        </w:r>
+        <w:r>
+          <w:rPr>
+            <w:noProof/>
+            <w:webHidden/>
+          </w:rPr>
+          <w:fldChar w:fldCharType="begin"/>
+        </w:r>
+        <w:r>
+          <w:rPr>
+            <w:noProof/>
+            <w:webHidden/>
+          </w:rPr>
+          <w:instrText xml:space="preserve"> PAGEREF _Toc151835755 \h </w:instrText>
+        </w:r>
+        <w:r>
+          <w:rPr>
+            <w:noProof/>
+            <w:webHidden/>
+          </w:rPr>
+        </w:r>
+        <w:r>
+          <w:rPr>
+            <w:noProof/>
+            <w:webHidden/>
+          </w:rPr>
+          <w:fldChar w:fldCharType="separate"/>
+        </w:r>
+        <w:r>
+          <w:rPr>
+            <w:noProof/>
+            <w:webHidden/>
+          </w:rPr>
+          <w:t>2</w:t>
+        </w:r>
+        <w:r>
+          <w:rPr>
+            <w:noProof/>
+            <w:webHidden/>
+          </w:rPr>
+          <w:fldChar w:fldCharType="end"/>
+        </w:r>
+      </w:hyperlink>
+    </w:p>
+    <w:p>
+      <w:pPr>
+        <w:pStyle w:val="Turinys1"/>
+        <w:tabs>
+          <w:tab w:val="right" w:leader="dot" w:pos="9016"/>
+        </w:tabs>
+        <w:rPr>
+          <w:rFonts w:eastAsiaTheme="minorEastAsia"/>
+          <w:noProof/>
+          <w:lang w:eastAsia="lt-LT"/>
+        </w:rPr>
+      </w:pPr>
+      <w:hyperlink w:anchor="_Toc151835756" w:history="1">
         <w:r>
           <w:rPr>
             <w:rStyle w:val="Hipersaitas"/>
             <w:noProof/>
             <w:lang w:val="en-US"/>
           </w:rPr>
-          <w:t>i</w:t>
-        </w:r>
+          <w:t>write_to_line</w:t>
+        </w:r>
+        <w:r>
+          <w:rPr>
+            <w:noProof/>
+            <w:webHidden/>
+          </w:rPr>
+          <w:tab/>
+        </w:r>
+        <w:r>
+          <w:rPr>
+            <w:noProof/>
+            <w:webHidden/>
+          </w:rPr>
+          <w:fldChar w:fldCharType="begin"/>
+        </w:r>
+        <w:r>
+          <w:rPr>
+            <w:noProof/>
+            <w:webHidden/>
+          </w:rPr>
+          <w:instrText xml:space="preserve"> PAGEREF _Toc151835756 \h </w:instrText>
+        </w:r>
+        <w:r>
+          <w:rPr>
+            <w:noProof/>
+            <w:webHidden/>
+          </w:rPr>
+        </w:r>
+        <w:r>
+          <w:rPr>
+            <w:noProof/>
+            <w:webHidden/>
+          </w:rPr>
+          <w:fldChar w:fldCharType="separate"/>
+        </w:r>
+        <w:r>
+          <w:rPr>
+            <w:noProof/>
+            <w:webHidden/>
+          </w:rPr>
+          <w:t>2</w:t>
+        </w:r>
+        <w:r>
+          <w:rPr>
+            <w:noProof/>
+            <w:webHidden/>
+          </w:rPr>
+          <w:fldChar w:fldCharType="end"/>
+        </w:r>
+      </w:hyperlink>
+    </w:p>
+    <w:p>
+      <w:pPr>
+        <w:pStyle w:val="Turinys1"/>
+        <w:tabs>
+          <w:tab w:val="right" w:leader="dot" w:pos="9016"/>
+        </w:tabs>
+        <w:rPr>
+          <w:rFonts w:eastAsiaTheme="minorEastAsia"/>
+          <w:noProof/>
+          <w:lang w:eastAsia="lt-LT"/>
+        </w:rPr>
+      </w:pPr>
+      <w:hyperlink w:anchor="_Toc151835757" w:history="1">
         <w:r>
           <w:rPr>
             <w:rStyle w:val="Hipersaitas"/>
             <w:noProof/>
             <w:lang w:val="en-US"/>
           </w:rPr>
-          <w:t>mal</w:t>
+          <w:t>effective_address</w:t>
         </w:r>
         <w:r>
           <w:rPr>
@@ -200,7 +326,7 @@
             <w:noProof/>
             <w:webHidden/>
           </w:rPr>
-          <w:instrText xml:space="preserve"> PAGEREF _Toc151831265 \h </w:instrText>
+          <w:instrText xml:space="preserve"> PAGEREF _Toc151835757 \h </w:instrText>
         </w:r>
         <w:r>
           <w:rPr>
@@ -233,6 +359,219 @@
     </w:p>
     <w:p>
       <w:pPr>
+        <w:pStyle w:val="Turinys1"/>
+        <w:tabs>
+          <w:tab w:val="right" w:leader="dot" w:pos="9016"/>
+        </w:tabs>
+        <w:rPr>
+          <w:rFonts w:eastAsiaTheme="minorEastAsia"/>
+          <w:noProof/>
+          <w:lang w:eastAsia="lt-LT"/>
+        </w:rPr>
+      </w:pPr>
+      <w:hyperlink w:anchor="_Toc151835758" w:history="1">
+        <w:r>
+          <w:rPr>
+            <w:rStyle w:val="Hipersaitas"/>
+            <w:noProof/>
+            <w:lang w:val="en-US"/>
+          </w:rPr>
+          <w:t>find_write_register</w:t>
+        </w:r>
+        <w:r>
+          <w:rPr>
+            <w:noProof/>
+            <w:webHidden/>
+          </w:rPr>
+          <w:tab/>
+        </w:r>
+        <w:r>
+          <w:rPr>
+            <w:noProof/>
+            <w:webHidden/>
+          </w:rPr>
+          <w:fldChar w:fldCharType="begin"/>
+        </w:r>
+        <w:r>
+          <w:rPr>
+            <w:noProof/>
+            <w:webHidden/>
+          </w:rPr>
+          <w:instrText xml:space="preserve"> PAGEREF _Toc151835758 \h </w:instrText>
+        </w:r>
+        <w:r>
+          <w:rPr>
+            <w:noProof/>
+            <w:webHidden/>
+          </w:rPr>
+        </w:r>
+        <w:r>
+          <w:rPr>
+            <w:noProof/>
+            <w:webHidden/>
+          </w:rPr>
+          <w:fldChar w:fldCharType="separate"/>
+        </w:r>
+        <w:r>
+          <w:rPr>
+            <w:noProof/>
+            <w:webHidden/>
+          </w:rPr>
+          <w:t>2</w:t>
+        </w:r>
+        <w:r>
+          <w:rPr>
+            <w:noProof/>
+            <w:webHidden/>
+          </w:rPr>
+          <w:fldChar w:fldCharType="end"/>
+        </w:r>
+      </w:hyperlink>
+    </w:p>
+    <w:p>
+      <w:pPr>
+        <w:pStyle w:val="Turinys1"/>
+        <w:tabs>
+          <w:tab w:val="right" w:leader="dot" w:pos="9016"/>
+        </w:tabs>
+        <w:rPr>
+          <w:rFonts w:eastAsiaTheme="minorEastAsia"/>
+          <w:noProof/>
+          <w:lang w:eastAsia="lt-LT"/>
+        </w:rPr>
+      </w:pPr>
+      <w:hyperlink w:anchor="_Toc151835759" w:history="1">
+        <w:r>
+          <w:rPr>
+            <w:rStyle w:val="Hipersaitas"/>
+            <w:noProof/>
+            <w:lang w:val="en-US"/>
+          </w:rPr>
+          <w:t>find_write_seg_register</w:t>
+        </w:r>
+        <w:r>
+          <w:rPr>
+            <w:noProof/>
+            <w:webHidden/>
+          </w:rPr>
+          <w:tab/>
+        </w:r>
+        <w:r>
+          <w:rPr>
+            <w:noProof/>
+            <w:webHidden/>
+          </w:rPr>
+          <w:fldChar w:fldCharType="begin"/>
+        </w:r>
+        <w:r>
+          <w:rPr>
+            <w:noProof/>
+            <w:webHidden/>
+          </w:rPr>
+          <w:instrText xml:space="preserve"> PAGEREF _Toc151835759 \h </w:instrText>
+        </w:r>
+        <w:r>
+          <w:rPr>
+            <w:noProof/>
+            <w:webHidden/>
+          </w:rPr>
+        </w:r>
+        <w:r>
+          <w:rPr>
+            <w:noProof/>
+            <w:webHidden/>
+          </w:rPr>
+          <w:fldChar w:fldCharType="separate"/>
+        </w:r>
+        <w:r>
+          <w:rPr>
+            <w:noProof/>
+            <w:webHidden/>
+          </w:rPr>
+          <w:t>2</w:t>
+        </w:r>
+        <w:r>
+          <w:rPr>
+            <w:noProof/>
+            <w:webHidden/>
+          </w:rPr>
+          <w:fldChar w:fldCharType="end"/>
+        </w:r>
+      </w:hyperlink>
+    </w:p>
+    <w:p>
+      <w:pPr>
+        <w:pStyle w:val="Turinys1"/>
+        <w:tabs>
+          <w:tab w:val="right" w:leader="dot" w:pos="9016"/>
+        </w:tabs>
+        <w:rPr>
+          <w:rFonts w:eastAsiaTheme="minorEastAsia"/>
+          <w:noProof/>
+          <w:lang w:eastAsia="lt-LT"/>
+        </w:rPr>
+      </w:pPr>
+      <w:hyperlink w:anchor="_Toc151835760" w:history="1">
+        <w:r>
+          <w:rPr>
+            <w:rStyle w:val="Hipersaitas"/>
+            <w:noProof/>
+            <w:lang w:val="en-US"/>
+          </w:rPr>
+          <w:t>end_line</w:t>
+        </w:r>
+        <w:r>
+          <w:rPr>
+            <w:noProof/>
+            <w:webHidden/>
+          </w:rPr>
+          <w:tab/>
+        </w:r>
+        <w:r>
+          <w:rPr>
+            <w:noProof/>
+            <w:webHidden/>
+          </w:rPr>
+          <w:fldChar w:fldCharType="begin"/>
+        </w:r>
+        <w:r>
+          <w:rPr>
+            <w:noProof/>
+            <w:webHidden/>
+          </w:rPr>
+          <w:instrText xml:space="preserve"> PAGEREF _Toc151835760 \h </w:instrText>
+        </w:r>
+        <w:r>
+          <w:rPr>
+            <w:noProof/>
+            <w:webHidden/>
+          </w:rPr>
+        </w:r>
+        <w:r>
+          <w:rPr>
+            <w:noProof/>
+            <w:webHidden/>
+          </w:rPr>
+          <w:fldChar w:fldCharType="separate"/>
+        </w:r>
+        <w:r>
+          <w:rPr>
+            <w:noProof/>
+            <w:webHidden/>
+          </w:rPr>
+          <w:t>3</w:t>
+        </w:r>
+        <w:r>
+          <w:rPr>
+            <w:noProof/>
+            <w:webHidden/>
+          </w:rPr>
+          <w:fldChar w:fldCharType="end"/>
+        </w:r>
+      </w:hyperlink>
+    </w:p>
+    <w:p>
+      <w:pPr>
         <w:rPr>
           <w:lang w:val="en-US"/>
         </w:rPr>
@@ -341,7 +680,8 @@
           <w:lang w:val="en-US"/>
         </w:rPr>
       </w:pPr>
-      <w:bookmarkStart w:id="0" w:name="_Toc151831264"/>
+      <w:bookmarkStart w:id="0" w:name="_Toc151835754"/>
+      <w:proofErr w:type="spellStart"/>
       <w:r>
         <w:rPr>
           <w:lang w:val="en-US"/>
@@ -350,18 +690,31 @@
         <w:t>address_to_hex</w:t>
       </w:r>
       <w:bookmarkEnd w:id="0"/>
-    </w:p>
-    <w:p>
-      <w:pPr>
-        <w:rPr>
-          <w:lang w:val="en-US"/>
-        </w:rPr>
-      </w:pPr>
-      <w:r>
-        <w:rPr>
-          <w:lang w:val="en-US"/>
-        </w:rPr>
-        <w:t>Take address and change it to human readable format. Furthermore, write the results to line variable.</w:t>
+      <w:proofErr w:type="spellEnd"/>
+    </w:p>
+    <w:p>
+      <w:pPr>
+        <w:rPr>
+          <w:lang w:val="en-US"/>
+        </w:rPr>
+      </w:pPr>
+      <w:r>
+        <w:rPr>
+          <w:lang w:val="en-US"/>
+        </w:rPr>
+        <w:t xml:space="preserve">Take address and change it to human readable format. Furthermore, write the results to line </w:t>
+      </w:r>
+      <w:r>
+        <w:rPr>
+          <w:lang w:val="en-US"/>
+        </w:rPr>
+        <w:t>array</w:t>
+      </w:r>
+      <w:r>
+        <w:rPr>
+          <w:lang w:val="en-US"/>
+        </w:rPr>
+        <w:t>.</w:t>
       </w:r>
     </w:p>
     <w:p>
@@ -388,12 +741,22 @@
           <w:lang w:val="en-US"/>
         </w:rPr>
       </w:pPr>
-      <w:r>
-        <w:rPr>
-          <w:lang w:val="en-US"/>
-        </w:rPr>
-        <w:t>convert_half_byte_to_HEX</w:t>
-      </w:r>
+      <w:proofErr w:type="spellStart"/>
+      <w:r>
+        <w:rPr>
+          <w:lang w:val="en-US"/>
+        </w:rPr>
+        <w:t>convert_half_byte_to_</w:t>
+      </w:r>
+      <w:proofErr w:type="gramStart"/>
+      <w:r>
+        <w:rPr>
+          <w:lang w:val="en-US"/>
+        </w:rPr>
+        <w:t>HEX</w:t>
+      </w:r>
+      <w:proofErr w:type="spellEnd"/>
+      <w:proofErr w:type="gramEnd"/>
     </w:p>
     <w:p>
       <w:pPr>
@@ -402,27 +765,45 @@
           <w:lang w:val="en-US"/>
         </w:rPr>
       </w:pPr>
-      <w:bookmarkStart w:id="1" w:name="_Toc151831265"/>
-      <w:r>
-        <w:rPr>
-          <w:lang w:val="en-US"/>
-        </w:rPr>
-        <w:t>convert_to_decimal</w:t>
+      <w:bookmarkStart w:id="1" w:name="_Toc151835755"/>
+      <w:proofErr w:type="spellStart"/>
+      <w:r>
+        <w:rPr>
+          <w:lang w:val="en-US"/>
+        </w:rPr>
+        <w:t>convert_to_</w:t>
+      </w:r>
+      <w:proofErr w:type="gramStart"/>
+      <w:r>
+        <w:rPr>
+          <w:lang w:val="en-US"/>
+        </w:rPr>
+        <w:t>decimal</w:t>
       </w:r>
       <w:bookmarkEnd w:id="1"/>
-    </w:p>
-    <w:p>
-      <w:pPr>
-        <w:rPr>
-          <w:lang w:val="en-US"/>
-        </w:rPr>
-      </w:pPr>
-      <w:r>
-        <w:rPr>
-          <w:lang w:val="en-US"/>
-        </w:rPr>
-        <w:t>Take the adr_offset</w:t>
-      </w:r>
+      <w:proofErr w:type="spellEnd"/>
+      <w:proofErr w:type="gramEnd"/>
+    </w:p>
+    <w:p>
+      <w:pPr>
+        <w:rPr>
+          <w:lang w:val="en-US"/>
+        </w:rPr>
+      </w:pPr>
+      <w:r>
+        <w:rPr>
+          <w:lang w:val="en-US"/>
+        </w:rPr>
+        <w:t xml:space="preserve">Take the </w:t>
+      </w:r>
+      <w:proofErr w:type="spellStart"/>
+      <w:r>
+        <w:rPr>
+          <w:lang w:val="en-US"/>
+        </w:rPr>
+        <w:t>adr_offset</w:t>
+      </w:r>
+      <w:proofErr w:type="spellEnd"/>
       <w:r>
         <w:rPr>
           <w:lang w:val="en-US"/>
@@ -451,7 +832,19 @@
         <w:rPr>
           <w:lang w:val="en-US"/>
         </w:rPr>
-        <w:t xml:space="preserve"> Furthermore, write the results to line variable.</w:t>
+        <w:t xml:space="preserve"> Furthermore, write the results to line </w:t>
+      </w:r>
+      <w:r>
+        <w:rPr>
+          <w:lang w:val="en-US"/>
+        </w:rPr>
+        <w:t>array</w:t>
+      </w:r>
+      <w:r>
+        <w:rPr>
+          <w:lang w:val="en-US"/>
+        </w:rPr>
+        <w:t>.</w:t>
       </w:r>
     </w:p>
     <w:p>
@@ -478,12 +871,22 @@
           <w:lang w:val="en-US"/>
         </w:rPr>
       </w:pPr>
-      <w:r>
-        <w:rPr>
-          <w:lang w:val="en-US"/>
-        </w:rPr>
-        <w:t>write_to_line</w:t>
-      </w:r>
+      <w:proofErr w:type="spellStart"/>
+      <w:r>
+        <w:rPr>
+          <w:lang w:val="en-US"/>
+        </w:rPr>
+        <w:t>write_to_</w:t>
+      </w:r>
+      <w:proofErr w:type="gramStart"/>
+      <w:r>
+        <w:rPr>
+          <w:lang w:val="en-US"/>
+        </w:rPr>
+        <w:t>line</w:t>
+      </w:r>
+      <w:proofErr w:type="spellEnd"/>
+      <w:proofErr w:type="gramEnd"/>
     </w:p>
     <w:p>
       <w:pPr>
@@ -492,24 +895,80 @@
           <w:lang w:val="en-US"/>
         </w:rPr>
       </w:pPr>
-      <w:r>
-        <w:rPr>
-          <w:lang w:val="en-US"/>
-        </w:rPr>
-        <w:t>write_to_line</w:t>
-      </w:r>
-    </w:p>
-    <w:p>
-      <w:pPr>
-        <w:rPr>
-          <w:lang w:val="en-US"/>
-        </w:rPr>
-      </w:pPr>
-      <w:r>
-        <w:rPr>
-          <w:lang w:val="en-US"/>
-        </w:rPr>
-        <w:t>Take pointer and write its contents to line variable until the ‘$’ symbol is reached in the given word.</w:t>
+      <w:bookmarkStart w:id="2" w:name="_Toc151835756"/>
+      <w:proofErr w:type="spellStart"/>
+      <w:r>
+        <w:rPr>
+          <w:lang w:val="en-US"/>
+        </w:rPr>
+        <w:t>write_to_</w:t>
+      </w:r>
+      <w:proofErr w:type="gramStart"/>
+      <w:r>
+        <w:rPr>
+          <w:lang w:val="en-US"/>
+        </w:rPr>
+        <w:t>line</w:t>
+      </w:r>
+      <w:bookmarkEnd w:id="2"/>
+      <w:proofErr w:type="spellEnd"/>
+      <w:proofErr w:type="gramEnd"/>
+    </w:p>
+    <w:p>
+      <w:pPr>
+        <w:rPr>
+          <w:lang w:val="en-US"/>
+        </w:rPr>
+      </w:pPr>
+      <w:r>
+        <w:rPr>
+          <w:lang w:val="en-US"/>
+        </w:rPr>
+        <w:t xml:space="preserve">Take pointer </w:t>
+      </w:r>
+      <w:r>
+        <w:rPr>
+          <w:lang w:val="en-US"/>
+        </w:rPr>
+        <w:t>(</w:t>
+      </w:r>
+      <w:proofErr w:type="spellStart"/>
+      <w:r>
+        <w:rPr>
+          <w:lang w:val="en-US"/>
+        </w:rPr>
+        <w:t>ptr</w:t>
+      </w:r>
+      <w:proofErr w:type="spellEnd"/>
+      <w:r>
+        <w:rPr>
+          <w:lang w:val="en-US"/>
+        </w:rPr>
+        <w:t xml:space="preserve">_) </w:t>
+      </w:r>
+      <w:r>
+        <w:rPr>
+          <w:lang w:val="en-US"/>
+        </w:rPr>
+        <w:t xml:space="preserve">and write its contents to line </w:t>
+      </w:r>
+      <w:r>
+        <w:rPr>
+          <w:lang w:val="en-US"/>
+        </w:rPr>
+        <w:t>array</w:t>
+      </w:r>
+      <w:r>
+        <w:rPr>
+          <w:lang w:val="en-US"/>
+        </w:rPr>
+        <w:t xml:space="preserve"> </w:t>
+      </w:r>
+      <w:r>
+        <w:rPr>
+          <w:lang w:val="en-US"/>
+        </w:rPr>
+        <w:t>until the ‘$’ symbol is reached in the given word.</w:t>
       </w:r>
       <w:r>
         <w:rPr>
@@ -520,10 +979,505 @@
     </w:p>
     <w:p>
       <w:pPr>
-        <w:rPr>
-          <w:lang w:val="en-US"/>
-        </w:rPr>
-      </w:pPr>
+        <w:pStyle w:val="Antrat1"/>
+        <w:rPr>
+          <w:lang w:val="en-US"/>
+        </w:rPr>
+      </w:pPr>
+      <w:bookmarkStart w:id="3" w:name="_Toc151835757"/>
+      <w:proofErr w:type="spellStart"/>
+      <w:r>
+        <w:rPr>
+          <w:lang w:val="en-US"/>
+        </w:rPr>
+        <w:t>effective_address</w:t>
+      </w:r>
+      <w:bookmarkEnd w:id="3"/>
+      <w:proofErr w:type="spellEnd"/>
+    </w:p>
+    <w:p>
+      <w:pPr>
+        <w:rPr>
+          <w:lang w:val="en-US"/>
+        </w:rPr>
+      </w:pPr>
+      <w:r>
+        <w:rPr>
+          <w:lang w:val="en-US"/>
+        </w:rPr>
+        <w:t>Adds these symbols to line array</w:t>
+      </w:r>
+      <w:r>
+        <w:rPr>
+          <w:lang w:val="en-US"/>
+        </w:rPr>
+        <w:t>: first ‘[‘, then the specific register or register sum. Checks if the mod is not equal to 0. If yes, then it adds offset (“</w:t>
+      </w:r>
+      <w:proofErr w:type="spellStart"/>
+      <w:r>
+        <w:rPr>
+          <w:lang w:val="en-US"/>
+        </w:rPr>
+        <w:t>poslinkis</w:t>
+      </w:r>
+      <w:proofErr w:type="spellEnd"/>
+      <w:r>
+        <w:rPr>
+          <w:lang w:val="en-US"/>
+        </w:rPr>
+        <w:t>”) with ‘+’ to the line. Lastly it adds ‘]’ symbol to the line.</w:t>
+      </w:r>
+    </w:p>
+    <w:p>
+      <w:pPr>
+        <w:rPr>
+          <w:lang w:val="en-US"/>
+        </w:rPr>
+      </w:pPr>
+      <w:r>
+        <w:rPr>
+          <w:lang w:val="en-US"/>
+        </w:rPr>
+        <w:t>Used functions by this function:</w:t>
+      </w:r>
+    </w:p>
+    <w:p>
+      <w:pPr>
+        <w:pStyle w:val="Sraopastraipa"/>
+        <w:numPr>
+          <w:ilvl w:val="0"/>
+          <w:numId w:val="1"/>
+        </w:numPr>
+        <w:rPr>
+          <w:lang w:val="en-US"/>
+        </w:rPr>
+      </w:pPr>
+      <w:proofErr w:type="spellStart"/>
+      <w:r>
+        <w:rPr>
+          <w:lang w:val="en-US"/>
+        </w:rPr>
+        <w:t>write_to_</w:t>
+      </w:r>
+      <w:proofErr w:type="gramStart"/>
+      <w:r>
+        <w:rPr>
+          <w:lang w:val="en-US"/>
+        </w:rPr>
+        <w:t>line</w:t>
+      </w:r>
+      <w:proofErr w:type="spellEnd"/>
+      <w:proofErr w:type="gramEnd"/>
+    </w:p>
+    <w:p>
+      <w:pPr>
+        <w:pStyle w:val="Sraopastraipa"/>
+        <w:numPr>
+          <w:ilvl w:val="0"/>
+          <w:numId w:val="1"/>
+        </w:numPr>
+        <w:rPr>
+          <w:lang w:val="en-US"/>
+        </w:rPr>
+      </w:pPr>
+      <w:proofErr w:type="spellStart"/>
+      <w:r>
+        <w:rPr>
+          <w:lang w:val="en-US"/>
+        </w:rPr>
+        <w:t>address_to_hex</w:t>
+      </w:r>
+      <w:proofErr w:type="spellEnd"/>
+    </w:p>
+    <w:p>
+      <w:pPr>
+        <w:pStyle w:val="Sraopastraipa"/>
+        <w:numPr>
+          <w:ilvl w:val="0"/>
+          <w:numId w:val="1"/>
+        </w:numPr>
+        <w:rPr>
+          <w:lang w:val="en-US"/>
+        </w:rPr>
+      </w:pPr>
+      <w:proofErr w:type="spellStart"/>
+      <w:r>
+        <w:rPr>
+          <w:lang w:val="en-US"/>
+        </w:rPr>
+        <w:t>convert_to_</w:t>
+      </w:r>
+      <w:proofErr w:type="gramStart"/>
+      <w:r>
+        <w:rPr>
+          <w:lang w:val="en-US"/>
+        </w:rPr>
+        <w:t>decimal</w:t>
+      </w:r>
+      <w:proofErr w:type="spellEnd"/>
+      <w:proofErr w:type="gramEnd"/>
+    </w:p>
+    <w:p>
+      <w:pPr>
+        <w:pStyle w:val="Sraopastraipa"/>
+        <w:numPr>
+          <w:ilvl w:val="0"/>
+          <w:numId w:val="1"/>
+        </w:numPr>
+        <w:rPr>
+          <w:lang w:val="en-US"/>
+        </w:rPr>
+      </w:pPr>
+      <w:proofErr w:type="spellStart"/>
+      <w:r>
+        <w:rPr>
+          <w:lang w:val="en-US"/>
+        </w:rPr>
+        <w:t>add_</w:t>
+      </w:r>
+      <w:proofErr w:type="gramStart"/>
+      <w:r>
+        <w:rPr>
+          <w:lang w:val="en-US"/>
+        </w:rPr>
+        <w:t>plus</w:t>
+      </w:r>
+      <w:proofErr w:type="spellEnd"/>
+      <w:proofErr w:type="gramEnd"/>
+    </w:p>
+    <w:p>
+      <w:pPr>
+        <w:pStyle w:val="Sraopastraipa"/>
+        <w:numPr>
+          <w:ilvl w:val="0"/>
+          <w:numId w:val="1"/>
+        </w:numPr>
+        <w:rPr>
+          <w:lang w:val="en-US"/>
+        </w:rPr>
+      </w:pPr>
+      <w:proofErr w:type="spellStart"/>
+      <w:r>
+        <w:rPr>
+          <w:lang w:val="en-US"/>
+        </w:rPr>
+        <w:t>add_left_</w:t>
+      </w:r>
+      <w:proofErr w:type="gramStart"/>
+      <w:r>
+        <w:rPr>
+          <w:lang w:val="en-US"/>
+        </w:rPr>
+        <w:t>bracket</w:t>
+      </w:r>
+      <w:proofErr w:type="spellEnd"/>
+      <w:proofErr w:type="gramEnd"/>
+    </w:p>
+    <w:p>
+      <w:pPr>
+        <w:pStyle w:val="Sraopastraipa"/>
+        <w:numPr>
+          <w:ilvl w:val="0"/>
+          <w:numId w:val="1"/>
+        </w:numPr>
+        <w:rPr>
+          <w:lang w:val="en-US"/>
+        </w:rPr>
+      </w:pPr>
+      <w:proofErr w:type="spellStart"/>
+      <w:r>
+        <w:rPr>
+          <w:lang w:val="en-US"/>
+        </w:rPr>
+        <w:t>add_right_</w:t>
+      </w:r>
+      <w:proofErr w:type="gramStart"/>
+      <w:r>
+        <w:rPr>
+          <w:lang w:val="en-US"/>
+        </w:rPr>
+        <w:t>bracket</w:t>
+      </w:r>
+      <w:proofErr w:type="spellEnd"/>
+      <w:proofErr w:type="gramEnd"/>
+    </w:p>
+    <w:p>
+      <w:pPr>
+        <w:pStyle w:val="Antrat1"/>
+        <w:rPr>
+          <w:lang w:val="en-US"/>
+        </w:rPr>
+      </w:pPr>
+      <w:bookmarkStart w:id="4" w:name="_Toc151835758"/>
+      <w:proofErr w:type="spellStart"/>
+      <w:r>
+        <w:rPr>
+          <w:lang w:val="en-US"/>
+        </w:rPr>
+        <w:t>find_write_</w:t>
+      </w:r>
+      <w:proofErr w:type="gramStart"/>
+      <w:r>
+        <w:rPr>
+          <w:lang w:val="en-US"/>
+        </w:rPr>
+        <w:t>register</w:t>
+      </w:r>
+      <w:bookmarkEnd w:id="4"/>
+      <w:proofErr w:type="spellEnd"/>
+      <w:proofErr w:type="gramEnd"/>
+    </w:p>
+    <w:p>
+      <w:pPr>
+        <w:rPr>
+          <w:lang w:val="en-US"/>
+        </w:rPr>
+      </w:pPr>
+      <w:r>
+        <w:rPr>
+          <w:lang w:val="en-US"/>
+        </w:rPr>
+        <w:t>Using the variable</w:t>
+      </w:r>
+      <w:r>
+        <w:rPr>
+          <w:lang w:val="en-US"/>
+        </w:rPr>
+        <w:t>s</w:t>
+      </w:r>
+      <w:r>
+        <w:rPr>
+          <w:lang w:val="en-US"/>
+        </w:rPr>
+        <w:t xml:space="preserve"> w_, reg_, mod_</w:t>
+      </w:r>
+      <w:r>
+        <w:rPr>
+          <w:lang w:val="en-US"/>
+        </w:rPr>
+        <w:t xml:space="preserve"> decodes the register to ASCII symbols. Furthermore, it writes the result to line. Only the register AX, BX, ax, bx, etc. is written to line. Only effective address is written in style [bx+si+1], [</w:t>
+      </w:r>
+      <w:proofErr w:type="spellStart"/>
+      <w:r>
+        <w:rPr>
+          <w:lang w:val="en-US"/>
+        </w:rPr>
+        <w:t>si</w:t>
+      </w:r>
+      <w:proofErr w:type="spellEnd"/>
+      <w:r>
+        <w:rPr>
+          <w:lang w:val="en-US"/>
+        </w:rPr>
+        <w:t>], [05FA], etc. No commas or spaces are added!</w:t>
+      </w:r>
+    </w:p>
+    <w:p>
+      <w:pPr>
+        <w:rPr>
+          <w:lang w:val="en-US"/>
+        </w:rPr>
+      </w:pPr>
+      <w:r>
+        <w:rPr>
+          <w:lang w:val="en-US"/>
+        </w:rPr>
+        <w:t>Used functions by this function:</w:t>
+      </w:r>
+    </w:p>
+    <w:p>
+      <w:pPr>
+        <w:pStyle w:val="Sraopastraipa"/>
+        <w:numPr>
+          <w:ilvl w:val="0"/>
+          <w:numId w:val="1"/>
+        </w:numPr>
+        <w:rPr>
+          <w:lang w:val="en-US"/>
+        </w:rPr>
+      </w:pPr>
+      <w:proofErr w:type="spellStart"/>
+      <w:r>
+        <w:rPr>
+          <w:lang w:val="en-US"/>
+        </w:rPr>
+        <w:t>write_to_</w:t>
+      </w:r>
+      <w:proofErr w:type="gramStart"/>
+      <w:r>
+        <w:rPr>
+          <w:lang w:val="en-US"/>
+        </w:rPr>
+        <w:t>line</w:t>
+      </w:r>
+      <w:proofErr w:type="spellEnd"/>
+      <w:proofErr w:type="gramEnd"/>
+    </w:p>
+    <w:p>
+      <w:pPr>
+        <w:pStyle w:val="Sraopastraipa"/>
+        <w:numPr>
+          <w:ilvl w:val="0"/>
+          <w:numId w:val="1"/>
+        </w:numPr>
+        <w:rPr>
+          <w:lang w:val="en-US"/>
+        </w:rPr>
+      </w:pPr>
+      <w:proofErr w:type="spellStart"/>
+      <w:r>
+        <w:rPr>
+          <w:lang w:val="en-US"/>
+        </w:rPr>
+        <w:t>effective</w:t>
+      </w:r>
+      <w:r>
+        <w:rPr>
+          <w:lang w:val="en-US"/>
+        </w:rPr>
+        <w:t>_address</w:t>
+      </w:r>
+      <w:proofErr w:type="spellEnd"/>
+    </w:p>
+    <w:p>
+      <w:pPr>
+        <w:pStyle w:val="Antrat1"/>
+        <w:rPr>
+          <w:lang w:val="en-US"/>
+        </w:rPr>
+      </w:pPr>
+      <w:bookmarkStart w:id="5" w:name="_Toc151835759"/>
+      <w:proofErr w:type="spellStart"/>
+      <w:r>
+        <w:rPr>
+          <w:lang w:val="en-US"/>
+        </w:rPr>
+        <w:t>find_write_seg_</w:t>
+      </w:r>
+      <w:proofErr w:type="gramStart"/>
+      <w:r>
+        <w:rPr>
+          <w:lang w:val="en-US"/>
+        </w:rPr>
+        <w:t>register</w:t>
+      </w:r>
+      <w:bookmarkEnd w:id="5"/>
+      <w:proofErr w:type="spellEnd"/>
+      <w:proofErr w:type="gramEnd"/>
+    </w:p>
+    <w:p>
+      <w:pPr>
+        <w:rPr>
+          <w:lang w:val="en-US"/>
+        </w:rPr>
+      </w:pPr>
+      <w:r>
+        <w:rPr>
+          <w:lang w:val="en-US"/>
+        </w:rPr>
+        <w:t xml:space="preserve">Using the variable </w:t>
+      </w:r>
+      <w:proofErr w:type="spellStart"/>
+      <w:r>
+        <w:rPr>
+          <w:lang w:val="en-US"/>
+        </w:rPr>
+        <w:t>sr</w:t>
+      </w:r>
+      <w:proofErr w:type="spellEnd"/>
+      <w:r>
+        <w:rPr>
+          <w:lang w:val="en-US"/>
+        </w:rPr>
+        <w:t>_, decode segment register to ASCII symbols. Furthermore, write the result to line. No commas or spaces are added.</w:t>
+      </w:r>
+    </w:p>
+    <w:p>
+      <w:pPr>
+        <w:rPr>
+          <w:lang w:val="en-US"/>
+        </w:rPr>
+      </w:pPr>
+      <w:r>
+        <w:rPr>
+          <w:lang w:val="en-US"/>
+        </w:rPr>
+        <w:t>Used functions by this function:</w:t>
+      </w:r>
+    </w:p>
+    <w:p>
+      <w:pPr>
+        <w:pStyle w:val="Sraopastraipa"/>
+        <w:numPr>
+          <w:ilvl w:val="0"/>
+          <w:numId w:val="1"/>
+        </w:numPr>
+        <w:rPr>
+          <w:lang w:val="en-US"/>
+        </w:rPr>
+      </w:pPr>
+      <w:proofErr w:type="spellStart"/>
+      <w:r>
+        <w:rPr>
+          <w:lang w:val="en-US"/>
+        </w:rPr>
+        <w:t>write_to_</w:t>
+      </w:r>
+      <w:proofErr w:type="gramStart"/>
+      <w:r>
+        <w:rPr>
+          <w:lang w:val="en-US"/>
+        </w:rPr>
+        <w:t>line</w:t>
+      </w:r>
+      <w:proofErr w:type="spellEnd"/>
+      <w:proofErr w:type="gramEnd"/>
+    </w:p>
+    <w:p>
+      <w:pPr>
+        <w:pStyle w:val="Antrat1"/>
+        <w:rPr>
+          <w:lang w:val="en-US"/>
+        </w:rPr>
+      </w:pPr>
+      <w:bookmarkStart w:id="6" w:name="_Toc151835760"/>
+      <w:proofErr w:type="spellStart"/>
+      <w:r>
+        <w:rPr>
+          <w:lang w:val="en-US"/>
+        </w:rPr>
+        <w:lastRenderedPageBreak/>
+        <w:t>end_line</w:t>
+      </w:r>
+      <w:bookmarkEnd w:id="6"/>
+      <w:proofErr w:type="spellEnd"/>
+    </w:p>
+    <w:p>
+      <w:pPr>
+        <w:rPr>
+          <w:lang w:val="en-US"/>
+        </w:rPr>
+      </w:pPr>
+      <w:r>
+        <w:rPr>
+          <w:lang w:val="en-US"/>
+        </w:rPr>
+        <w:t xml:space="preserve">Use to add </w:t>
+      </w:r>
+      <w:proofErr w:type="spellStart"/>
+      <w:r>
+        <w:rPr>
+          <w:lang w:val="en-US"/>
+        </w:rPr>
+        <w:t>endl</w:t>
+      </w:r>
+      <w:proofErr w:type="spellEnd"/>
+      <w:r>
+        <w:rPr>
+          <w:lang w:val="en-US"/>
+        </w:rPr>
+        <w:t xml:space="preserve"> to line before writing it to output buffer.</w:t>
+      </w:r>
     </w:p>
     <w:sectPr>
       <w:pgSz w:w="11906" w:h="16838"/>
@@ -1106,7 +2060,7 @@
   <w:style w:type="paragraph" w:default="1" w:styleId="prastasis">
     <w:name w:val="Normal"/>
     <w:qFormat/>
-    <w:rsid w:val="004866D3"/>
+    <w:rsid w:val="00F601BB"/>
   </w:style>
   <w:style w:type="paragraph" w:styleId="Antrat1">
     <w:name w:val="heading 1"/>

</xml_diff>

<commit_message>
Updated AutoConvertCommands to find the location of strings and their length in byte
</commit_message>
<xml_diff>
--- a/disass/Documentation.docx
+++ b/disass/Documentation.docx
@@ -1707,6 +1707,12 @@
           <w:lang w:val="en-US"/>
         </w:rPr>
         <w:t>Used to read byte from buffer. If buffer end is reached it reads file again and places new symbols in buffer.</w:t>
+      </w:r>
+      <w:r>
+        <w:rPr>
+          <w:lang w:val="en-US"/>
+        </w:rPr>
+        <w:t xml:space="preserve"> Returns </w:t>
       </w:r>
     </w:p>
     <w:sectPr>

</xml_diff>

<commit_message>
New functions. Check documentation.
</commit_message>
<xml_diff>
--- a/disass/Documentation.docx
+++ b/disass/Documentation.docx
@@ -850,14 +850,20 @@
         <w:rPr>
           <w:lang w:val="en-US"/>
         </w:rPr>
-        <w:t>adr_offset</w:t>
-      </w:r>
-      <w:proofErr w:type="spellEnd"/>
-      <w:r>
-        <w:rPr>
-          <w:lang w:val="en-US"/>
-        </w:rPr>
-        <w:t xml:space="preserve"> variable</w:t>
+        <w:t>binary_number</w:t>
+      </w:r>
+      <w:proofErr w:type="spellEnd"/>
+      <w:r>
+        <w:rPr>
+          <w:lang w:val="en-US"/>
+        </w:rPr>
+        <w:t xml:space="preserve"> </w:t>
+      </w:r>
+      <w:r>
+        <w:rPr>
+          <w:lang w:val="en-US"/>
+        </w:rPr>
+        <w:t>variable</w:t>
       </w:r>
       <w:r>
         <w:rPr>
@@ -1600,7 +1606,31 @@
         <w:rPr>
           <w:lang w:val="en-US"/>
         </w:rPr>
-        <w:t xml:space="preserve"> is set to 0 if </w:t>
+        <w:t xml:space="preserve"> is set to </w:t>
+      </w:r>
+      <w:r>
+        <w:rPr>
+          <w:lang w:val="en-US"/>
+        </w:rPr>
+        <w:t>‘</w:t>
+      </w:r>
+      <w:r>
+        <w:rPr>
+          <w:lang w:val="en-US"/>
+        </w:rPr>
+        <w:t>0</w:t>
+      </w:r>
+      <w:r>
+        <w:rPr>
+          <w:lang w:val="en-US"/>
+        </w:rPr>
+        <w:t>’</w:t>
+      </w:r>
+      <w:r>
+        <w:rPr>
+          <w:lang w:val="en-US"/>
+        </w:rPr>
+        <w:t xml:space="preserve"> if </w:t>
       </w:r>
       <w:proofErr w:type="spellStart"/>
       <w:r>
@@ -1614,7 +1644,31 @@
         <w:rPr>
           <w:lang w:val="en-US"/>
         </w:rPr>
-        <w:t xml:space="preserve"> is unavailable or 1 if it is available; </w:t>
+        <w:t xml:space="preserve"> is unavailable or </w:t>
+      </w:r>
+      <w:r>
+        <w:rPr>
+          <w:lang w:val="en-US"/>
+        </w:rPr>
+        <w:t>‘</w:t>
+      </w:r>
+      <w:r>
+        <w:rPr>
+          <w:lang w:val="en-US"/>
+        </w:rPr>
+        <w:t>1</w:t>
+      </w:r>
+      <w:r>
+        <w:rPr>
+          <w:lang w:val="en-US"/>
+        </w:rPr>
+        <w:t>’</w:t>
+      </w:r>
+      <w:r>
+        <w:rPr>
+          <w:lang w:val="en-US"/>
+        </w:rPr>
+        <w:t xml:space="preserve"> if it is available; </w:t>
       </w:r>
       <w:proofErr w:type="spellStart"/>
       <w:r>
@@ -1714,6 +1768,422 @@
         </w:rPr>
         <w:t xml:space="preserve"> Returns </w:t>
       </w:r>
+      <w:r>
+        <w:rPr>
+          <w:lang w:val="en-US"/>
+        </w:rPr>
+        <w:t xml:space="preserve">new </w:t>
+      </w:r>
+      <w:proofErr w:type="spellStart"/>
+      <w:r>
+        <w:rPr>
+          <w:lang w:val="en-US"/>
+        </w:rPr>
+        <w:t>next_</w:t>
+      </w:r>
+      <w:proofErr w:type="gramStart"/>
+      <w:r>
+        <w:rPr>
+          <w:lang w:val="en-US"/>
+        </w:rPr>
+        <w:t>byte</w:t>
+      </w:r>
+      <w:proofErr w:type="spellEnd"/>
+      <w:proofErr w:type="gramEnd"/>
+    </w:p>
+    <w:p>
+      <w:pPr>
+        <w:pStyle w:val="Antrat1"/>
+        <w:rPr>
+          <w:lang w:val="en-US"/>
+        </w:rPr>
+      </w:pPr>
+      <w:proofErr w:type="spellStart"/>
+      <w:r>
+        <w:rPr>
+          <w:lang w:val="en-US"/>
+        </w:rPr>
+        <w:t>write_to_</w:t>
+      </w:r>
+      <w:proofErr w:type="gramStart"/>
+      <w:r>
+        <w:rPr>
+          <w:lang w:val="en-US"/>
+        </w:rPr>
+        <w:t>buff</w:t>
+      </w:r>
+      <w:proofErr w:type="spellEnd"/>
+      <w:proofErr w:type="gramEnd"/>
+    </w:p>
+    <w:p>
+      <w:pPr>
+        <w:rPr>
+          <w:lang w:val="en-US"/>
+        </w:rPr>
+      </w:pPr>
+      <w:r>
+        <w:rPr>
+          <w:lang w:val="en-US"/>
+        </w:rPr>
+        <w:t xml:space="preserve">Takes the text from line buffer and writes it to </w:t>
+      </w:r>
+      <w:proofErr w:type="spellStart"/>
+      <w:r>
+        <w:rPr>
+          <w:i/>
+          <w:iCs/>
+          <w:lang w:val="en-US"/>
+        </w:rPr>
+        <w:t>write_buff</w:t>
+      </w:r>
+      <w:proofErr w:type="spellEnd"/>
+      <w:r>
+        <w:rPr>
+          <w:lang w:val="en-US"/>
+        </w:rPr>
+        <w:t xml:space="preserve">. When buffer </w:t>
+      </w:r>
+      <w:r>
+        <w:rPr>
+          <w:lang w:val="en-US"/>
+        </w:rPr>
+        <w:t xml:space="preserve">does not have enough capacity left to save the line, the function outputs </w:t>
+      </w:r>
+      <w:proofErr w:type="spellStart"/>
+      <w:r>
+        <w:rPr>
+          <w:i/>
+          <w:iCs/>
+          <w:lang w:val="en-US"/>
+        </w:rPr>
+        <w:t>write</w:t>
+      </w:r>
+      <w:r>
+        <w:rPr>
+          <w:lang w:val="en-US"/>
+        </w:rPr>
+        <w:t>_</w:t>
+      </w:r>
+      <w:r>
+        <w:rPr>
+          <w:i/>
+          <w:iCs/>
+          <w:lang w:val="en-US"/>
+        </w:rPr>
+        <w:t>buff</w:t>
+      </w:r>
+      <w:proofErr w:type="spellEnd"/>
+      <w:r>
+        <w:rPr>
+          <w:lang w:val="en-US"/>
+        </w:rPr>
+        <w:t xml:space="preserve"> content to output file, resets the </w:t>
+      </w:r>
+      <w:proofErr w:type="spellStart"/>
+      <w:r>
+        <w:rPr>
+          <w:i/>
+          <w:iCs/>
+          <w:lang w:val="en-US"/>
+        </w:rPr>
+        <w:t>write_buff</w:t>
+      </w:r>
+      <w:proofErr w:type="spellEnd"/>
+      <w:r>
+        <w:rPr>
+          <w:lang w:val="en-US"/>
+        </w:rPr>
+        <w:t xml:space="preserve"> and saves the line to </w:t>
+      </w:r>
+      <w:proofErr w:type="spellStart"/>
+      <w:r>
+        <w:rPr>
+          <w:i/>
+          <w:iCs/>
+          <w:lang w:val="en-US"/>
+        </w:rPr>
+        <w:t>write_buff</w:t>
+      </w:r>
+      <w:proofErr w:type="spellEnd"/>
+      <w:r>
+        <w:rPr>
+          <w:lang w:val="en-US"/>
+        </w:rPr>
+        <w:t>.</w:t>
+      </w:r>
+    </w:p>
+    <w:p>
+      <w:pPr>
+        <w:pStyle w:val="Antrat1"/>
+        <w:rPr>
+          <w:lang w:val="en-US"/>
+        </w:rPr>
+      </w:pPr>
+      <w:proofErr w:type="spellStart"/>
+      <w:r>
+        <w:rPr>
+          <w:lang w:val="en-US"/>
+        </w:rPr>
+        <w:t>end_line</w:t>
+      </w:r>
+      <w:proofErr w:type="spellEnd"/>
+    </w:p>
+    <w:p>
+      <w:pPr>
+        <w:rPr>
+          <w:lang w:val="en-US"/>
+        </w:rPr>
+      </w:pPr>
+      <w:r>
+        <w:rPr>
+          <w:lang w:val="en-US"/>
+        </w:rPr>
+        <w:t xml:space="preserve">Used to end line. The function adds </w:t>
+      </w:r>
+      <w:r>
+        <w:rPr>
+          <w:i/>
+          <w:iCs/>
+          <w:lang w:val="en-US"/>
+        </w:rPr>
+        <w:t>end of line</w:t>
+      </w:r>
+      <w:r>
+        <w:rPr>
+          <w:lang w:val="en-US"/>
+        </w:rPr>
+        <w:t xml:space="preserve"> to the line and writes it to </w:t>
+      </w:r>
+      <w:proofErr w:type="spellStart"/>
+      <w:r>
+        <w:rPr>
+          <w:i/>
+          <w:iCs/>
+          <w:lang w:val="en-US"/>
+        </w:rPr>
+        <w:t>write_buff</w:t>
+      </w:r>
+      <w:proofErr w:type="spellEnd"/>
+      <w:r>
+        <w:rPr>
+          <w:lang w:val="en-US"/>
+        </w:rPr>
+        <w:t>.</w:t>
+      </w:r>
+    </w:p>
+    <w:p>
+      <w:pPr>
+        <w:rPr>
+          <w:lang w:val="en-US"/>
+        </w:rPr>
+      </w:pPr>
+      <w:r>
+        <w:rPr>
+          <w:lang w:val="en-US"/>
+        </w:rPr>
+        <w:t>Used functions by this function:</w:t>
+      </w:r>
+    </w:p>
+    <w:p>
+      <w:pPr>
+        <w:pStyle w:val="Sraopastraipa"/>
+        <w:numPr>
+          <w:ilvl w:val="0"/>
+          <w:numId w:val="1"/>
+        </w:numPr>
+        <w:rPr>
+          <w:lang w:val="en-US"/>
+        </w:rPr>
+      </w:pPr>
+      <w:proofErr w:type="spellStart"/>
+      <w:r>
+        <w:rPr>
+          <w:lang w:val="en-US"/>
+        </w:rPr>
+        <w:t>write_to_</w:t>
+      </w:r>
+      <w:proofErr w:type="gramStart"/>
+      <w:r>
+        <w:rPr>
+          <w:lang w:val="en-US"/>
+        </w:rPr>
+        <w:t>buff</w:t>
+      </w:r>
+      <w:proofErr w:type="spellEnd"/>
+      <w:proofErr w:type="gramEnd"/>
+    </w:p>
+    <w:p>
+      <w:pPr>
+        <w:pStyle w:val="Antrat1"/>
+        <w:rPr>
+          <w:lang w:val="en-US"/>
+        </w:rPr>
+      </w:pPr>
+      <w:proofErr w:type="spellStart"/>
+      <w:r>
+        <w:rPr>
+          <w:lang w:val="en-US"/>
+        </w:rPr>
+        <w:t>force_write_to_</w:t>
+      </w:r>
+      <w:proofErr w:type="gramStart"/>
+      <w:r>
+        <w:rPr>
+          <w:lang w:val="en-US"/>
+        </w:rPr>
+        <w:t>file</w:t>
+      </w:r>
+      <w:proofErr w:type="spellEnd"/>
+      <w:proofErr w:type="gramEnd"/>
+    </w:p>
+    <w:p>
+      <w:pPr>
+        <w:rPr>
+          <w:lang w:val="en-US"/>
+        </w:rPr>
+      </w:pPr>
+      <w:r>
+        <w:rPr>
+          <w:lang w:val="en-US"/>
+        </w:rPr>
+        <w:t xml:space="preserve">Used to end work. The function first ends the line and saves it to </w:t>
+      </w:r>
+      <w:proofErr w:type="spellStart"/>
+      <w:r>
+        <w:rPr>
+          <w:i/>
+          <w:iCs/>
+          <w:lang w:val="en-US"/>
+        </w:rPr>
+        <w:t>write_buff</w:t>
+      </w:r>
+      <w:proofErr w:type="spellEnd"/>
+      <w:r>
+        <w:rPr>
+          <w:lang w:val="en-US"/>
+        </w:rPr>
+        <w:t xml:space="preserve">. Then it saves the </w:t>
+      </w:r>
+      <w:proofErr w:type="spellStart"/>
+      <w:r>
+        <w:rPr>
+          <w:i/>
+          <w:iCs/>
+          <w:lang w:val="en-US"/>
+        </w:rPr>
+        <w:t>write_buff</w:t>
+      </w:r>
+      <w:proofErr w:type="spellEnd"/>
+      <w:r>
+        <w:rPr>
+          <w:lang w:val="en-US"/>
+        </w:rPr>
+        <w:t xml:space="preserve"> to output file and resets </w:t>
+      </w:r>
+      <w:proofErr w:type="spellStart"/>
+      <w:r>
+        <w:rPr>
+          <w:i/>
+          <w:iCs/>
+          <w:lang w:val="en-US"/>
+        </w:rPr>
+        <w:t>write_index</w:t>
+      </w:r>
+      <w:proofErr w:type="spellEnd"/>
+      <w:r>
+        <w:rPr>
+          <w:lang w:val="en-US"/>
+        </w:rPr>
+        <w:t xml:space="preserve"> to ‘0’</w:t>
+      </w:r>
+      <w:r>
+        <w:rPr>
+          <w:lang w:val="en-US"/>
+        </w:rPr>
+        <w:t>.</w:t>
+      </w:r>
+    </w:p>
+    <w:p>
+      <w:pPr>
+        <w:rPr>
+          <w:lang w:val="en-US"/>
+        </w:rPr>
+      </w:pPr>
+      <w:r>
+        <w:rPr>
+          <w:lang w:val="en-US"/>
+        </w:rPr>
+        <w:t>Used functions by this function:</w:t>
+      </w:r>
+    </w:p>
+    <w:p>
+      <w:pPr>
+        <w:pStyle w:val="Sraopastraipa"/>
+        <w:numPr>
+          <w:ilvl w:val="0"/>
+          <w:numId w:val="1"/>
+        </w:numPr>
+        <w:rPr>
+          <w:lang w:val="en-US"/>
+        </w:rPr>
+      </w:pPr>
+      <w:proofErr w:type="spellStart"/>
+      <w:r>
+        <w:rPr>
+          <w:lang w:val="en-US"/>
+        </w:rPr>
+        <w:t>end_line</w:t>
+      </w:r>
+      <w:proofErr w:type="spellEnd"/>
+    </w:p>
+    <w:p>
+      <w:pPr>
+        <w:pStyle w:val="Sraopastraipa"/>
+        <w:numPr>
+          <w:ilvl w:val="0"/>
+          <w:numId w:val="1"/>
+        </w:numPr>
+        <w:rPr>
+          <w:lang w:val="en-US"/>
+        </w:rPr>
+      </w:pPr>
+      <w:proofErr w:type="spellStart"/>
+      <w:r>
+        <w:rPr>
+          <w:lang w:val="en-US"/>
+        </w:rPr>
+        <w:t>write_to_</w:t>
+      </w:r>
+      <w:proofErr w:type="gramStart"/>
+      <w:r>
+        <w:rPr>
+          <w:lang w:val="en-US"/>
+        </w:rPr>
+        <w:t>file</w:t>
+      </w:r>
+      <w:proofErr w:type="spellEnd"/>
+      <w:proofErr w:type="gramEnd"/>
+    </w:p>
+    <w:p>
+      <w:pPr>
+        <w:rPr>
+          <w:lang w:val="en-US"/>
+        </w:rPr>
+      </w:pPr>
+    </w:p>
+    <w:p>
+      <w:pPr>
+        <w:rPr>
+          <w:lang w:val="en-US"/>
+        </w:rPr>
+      </w:pPr>
+    </w:p>
+    <w:p>
+      <w:pPr>
+        <w:rPr>
+          <w:lang w:val="en-US"/>
+        </w:rPr>
+      </w:pPr>
     </w:p>
     <w:sectPr>
       <w:pgSz w:w="11906" w:h="16838"/>
@@ -2296,7 +2766,7 @@
   <w:style w:type="paragraph" w:default="1" w:styleId="prastasis">
     <w:name w:val="Normal"/>
     <w:qFormat/>
-    <w:rsid w:val="00F03FAF"/>
+    <w:rsid w:val="00E12DE4"/>
   </w:style>
   <w:style w:type="paragraph" w:styleId="Antrat1">
     <w:name w:val="heading 1"/>

</xml_diff>